<commit_message>
Software Architure and Design
project management plan updated
Web Services documentation, include wsdl
</commit_message>
<xml_diff>
--- a/Documentation/Docs/PMP report 2.docx
+++ b/Documentation/Docs/PMP report 2.docx
@@ -11910,8 +11910,6 @@
           <w:numId w:val="7"/>
         </w:numPr>
       </w:pPr>
-      <w:bookmarkStart w:id="13" w:name="_GoBack"/>
-      <w:bookmarkEnd w:id="13"/>
       <w:r>
         <w:t>Windows 10</w:t>
       </w:r>
@@ -12025,14 +12023,14 @@
           <w:rFonts w:ascii="Times New Roman" w:hAnsi="Times New Roman"/>
         </w:rPr>
       </w:pPr>
-      <w:bookmarkStart w:id="14" w:name="_Toc483655872"/>
+      <w:bookmarkStart w:id="13" w:name="_Toc483655872"/>
       <w:r>
         <w:rPr>
           <w:rFonts w:ascii="Times New Roman" w:hAnsi="Times New Roman"/>
         </w:rPr>
         <w:t>SCHEDULE</w:t>
       </w:r>
-      <w:bookmarkEnd w:id="14"/>
+      <w:bookmarkEnd w:id="13"/>
     </w:p>
     <w:p>
       <w:pPr>
@@ -12044,7 +12042,7 @@
           <w:szCs w:val="28"/>
         </w:rPr>
       </w:pPr>
-      <w:bookmarkStart w:id="15" w:name="_Toc483655873"/>
+      <w:bookmarkStart w:id="14" w:name="_Toc483655873"/>
       <w:r>
         <w:rPr>
           <w:rFonts w:ascii="Times New Roman" w:hAnsi="Times New Roman"/>
@@ -12053,7 +12051,7 @@
         </w:rPr>
         <w:t>Detailed Schedule</w:t>
       </w:r>
-      <w:bookmarkEnd w:id="15"/>
+      <w:bookmarkEnd w:id="14"/>
     </w:p>
     <w:p/>
     <w:tbl>
@@ -12185,7 +12183,13 @@
               <w:rPr>
                 <w:color w:val="000000"/>
               </w:rPr>
-              <w:t>10 month</w:t>
+              <w:t xml:space="preserve">10 </w:t>
+            </w:r>
+            <w:r>
+              <w:rPr>
+                <w:color w:val="000000"/>
+              </w:rPr>
+              <w:t>Weeks</w:t>
             </w:r>
           </w:p>
         </w:tc>
@@ -12232,7 +12236,13 @@
               <w:rPr>
                 <w:color w:val="000000"/>
               </w:rPr>
-              <w:t>4 month</w:t>
+              <w:t xml:space="preserve">4 </w:t>
+            </w:r>
+            <w:r>
+              <w:rPr>
+                <w:color w:val="000000"/>
+              </w:rPr>
+              <w:t>Weeks</w:t>
             </w:r>
           </w:p>
         </w:tc>
@@ -13730,6 +13740,8 @@
                 <w:color w:val="000000"/>
               </w:rPr>
             </w:pPr>
+            <w:bookmarkStart w:id="15" w:name="_GoBack"/>
+            <w:bookmarkEnd w:id="15"/>
           </w:p>
           <w:p>
             <w:pPr>
@@ -16215,6 +16227,24 @@
           <w:rFonts w:ascii="Times New Roman" w:hAnsi="Times New Roman"/>
         </w:rPr>
       </w:pPr>
+      <w:r>
+        <w:rPr>
+          <w:noProof/>
+        </w:rPr>
+        <w:fldChar w:fldCharType="begin"/>
+      </w:r>
+      <w:r>
+        <w:rPr>
+          <w:noProof/>
+        </w:rPr>
+        <w:instrText xml:space="preserve"> INCLUDEPICTURE  "https://upload.wikimedia.org/wikipedia/commons/thumb/e/ef/CamelCase.svg/220px-CamelCase.svg.png" \* MERGEFORMATINET </w:instrText>
+      </w:r>
+      <w:r>
+        <w:rPr>
+          <w:noProof/>
+        </w:rPr>
+        <w:fldChar w:fldCharType="separate"/>
+      </w:r>
       <w:r>
         <w:rPr>
           <w:noProof/>
@@ -16254,6 +16284,12 @@
             <v:imagedata r:id="rId10" r:href="rId11"/>
           </v:shape>
         </w:pict>
+      </w:r>
+      <w:r>
+        <w:rPr>
+          <w:noProof/>
+        </w:rPr>
+        <w:fldChar w:fldCharType="end"/>
       </w:r>
       <w:r>
         <w:rPr>
@@ -16405,7 +16441,7 @@
         <w:noProof/>
         <w:u w:val="single"/>
       </w:rPr>
-      <w:t>10</w:t>
+      <w:t>11</w:t>
     </w:r>
     <w:r>
       <w:rPr>
@@ -20383,7 +20419,7 @@
 </file>
 
 <file path=customXml/itemProps1.xml><?xml version="1.0" encoding="utf-8"?>
-<ds:datastoreItem xmlns:ds="http://schemas.openxmlformats.org/officeDocument/2006/customXml" ds:itemID="{06547A5E-159A-41DD-921B-6E9EB70BF069}">
+<ds:datastoreItem xmlns:ds="http://schemas.openxmlformats.org/officeDocument/2006/customXml" ds:itemID="{A1766FB5-D2CD-43FB-832E-BB41FAA9FEB1}">
   <ds:schemaRefs>
     <ds:schemaRef ds:uri="http://schemas.openxmlformats.org/officeDocument/2006/bibliography"/>
   </ds:schemaRefs>

</xml_diff>